<commit_message>
Update Schnittstelle SAP Testprotokoll.docx
</commit_message>
<xml_diff>
--- a/Schnittstelle SAP Testprotokoll.docx
+++ b/Schnittstelle SAP Testprotokoll.docx
@@ -561,19 +561,11 @@
           <w:lang w:val="en-US"/>
         </w:rPr>
       </w:pPr>
-      <w:proofErr w:type="spellStart"/>
       <w:r>
         <w:rPr>
           <w:lang w:val="en-US"/>
         </w:rPr>
-        <w:t>Antrimon</w:t>
-      </w:r>
-      <w:proofErr w:type="spellEnd"/>
-      <w:r>
-        <w:rPr>
-          <w:lang w:val="en-US"/>
-        </w:rPr>
-        <w:t xml:space="preserve"> </w:t>
+        <w:t xml:space="preserve">Antrimon </w:t>
       </w:r>
       <w:r>
         <w:rPr>
@@ -615,13 +607,8 @@
       </w:r>
     </w:p>
     <w:p>
-      <w:proofErr w:type="spellStart"/>
       <w:r>
-        <w:t>Surentalstrasse</w:t>
-      </w:r>
-      <w:proofErr w:type="spellEnd"/>
-      <w:r>
-        <w:t xml:space="preserve"> 10, 6210 Sursee</w:t>
+        <w:t>Surentalstrasse 10, 6210 Sursee</w:t>
       </w:r>
     </w:p>
     <w:p>
@@ -741,13 +728,8 @@
             <w:tcW w:w="1782" w:type="dxa"/>
           </w:tcPr>
           <w:p>
-            <w:proofErr w:type="spellStart"/>
             <w:r>
-              <w:t>Antrimon</w:t>
-            </w:r>
-            <w:proofErr w:type="spellEnd"/>
-            <w:r>
-              <w:t xml:space="preserve"> Group</w:t>
+              <w:t>Antrimon Group</w:t>
             </w:r>
           </w:p>
         </w:tc>
@@ -840,19 +822,15 @@
     </w:p>
     <w:p>
       <w:r>
-        <w:t>Zuerst in SuperOffice und anschliessend in SAP mit der Verkaufsnummer aus SuperOffice (</w:t>
-      </w:r>
-      <w:proofErr w:type="spellStart"/>
-      <w:r>
-        <w:t>CRMNr</w:t>
-      </w:r>
-      <w:proofErr w:type="spellEnd"/>
-      <w:r>
-        <w:t>)?</w:t>
+        <w:t>Zuerst in SuperOffice und anschliessend in SAP mit der Verkaufsnummer aus SuperOffice (CRMNr)?</w:t>
       </w:r>
     </w:p>
     <w:p/>
-    <w:p/>
+    <w:p>
+      <w:r>
+        <w:t>New version</w:t>
+      </w:r>
+    </w:p>
     <w:sectPr>
       <w:headerReference w:type="default" r:id="rId10"/>
       <w:footerReference w:type="default" r:id="rId11"/>
@@ -919,7 +897,7 @@
         <w:noProof/>
         <w:sz w:val="18"/>
       </w:rPr>
-      <w:t>15.01.2023</w:t>
+      <w:t>16.01.2023</w:t>
     </w:r>
     <w:r>
       <w:rPr>
@@ -1102,7 +1080,7 @@
         <w:noProof/>
         <w:sz w:val="18"/>
       </w:rPr>
-      <w:t>15.01.2023</w:t>
+      <w:t>16.01.2023</w:t>
     </w:r>
     <w:r>
       <w:rPr>

</xml_diff>